<commit_message>
Update source file Ukr_Geo_CrisisText Video Scripts (Political).docx
</commit_message>
<xml_diff>
--- a/translations/parent_text_crisis_ukraine/en/Ukr_Geo_CrisisText Video Scripts (Political).docx
+++ b/translations/parent_text_crisis_ukraine/en/Ukr_Geo_CrisisText Video Scripts (Political).docx
@@ -1336,6 +1336,7 @@
       <w:tr>
         <w:trPr>
           <w:cantSplit w:val="0"/>
+          <w:trHeight w:val="1631.806640625" w:hRule="atLeast"/>
           <w:tblHeader w:val="0"/>
         </w:trPr>
         <w:tc>
@@ -1383,39 +1384,6 @@
               <w:t xml:space="preserve">Traffickers are people who lie or pretend to be friendly to trick children into going with them or doing things they don’t want to do. </w:t>
             </w:r>
           </w:p>
-          <w:p>
-            <w:pPr>
-              <w:spacing w:line="240" w:lineRule="auto"/>
-              <w:rPr/>
-            </w:pPr>
-            <w:r>
-              <w:rPr>
-                <w:rtl w:val="0"/>
-              </w:rPr>
-            </w:r>
-          </w:p>
-          <w:p>
-            <w:pPr>
-              <w:spacing w:line="240" w:lineRule="auto"/>
-              <w:rPr/>
-            </w:pPr>
-            <w:r>
-              <w:rPr>
-                <w:rtl w:val="0"/>
-              </w:rPr>
-            </w:r>
-          </w:p>
-          <w:p>
-            <w:pPr>
-              <w:spacing w:line="240" w:lineRule="auto"/>
-              <w:rPr/>
-            </w:pPr>
-            <w:r>
-              <w:rPr>
-                <w:rtl w:val="0"/>
-              </w:rPr>
-            </w:r>
-          </w:p>
         </w:tc>
         <w:tc>
           <w:tcPr>
@@ -1470,32 +1438,10 @@
               </w:rPr>
               <w:t xml:space="preserve">Lie and pretend to be friendly </w:t>
             </w:r>
-          </w:p>
-          <w:p>
-            <w:pPr>
-              <w:rPr/>
-            </w:pPr>
-            <w:r>
-              <w:rPr>
-                <w:rtl w:val="0"/>
-              </w:rPr>
-            </w:r>
-          </w:p>
-          <w:p>
-            <w:pPr>
-              <w:rPr/>
-            </w:pPr>
-            <w:r>
-              <w:rPr>
-                <w:rtl w:val="0"/>
-              </w:rPr>
-              <w:t xml:space="preserve">They get children to go with them or do things they don’t want to do</w:t>
-            </w:r>
-            <w:r>
-              <w:rPr>
-                <w:rtl w:val="0"/>
-              </w:rPr>
-              <w:t xml:space="preserve"> </w:t>
+            <w:r>
+              <w:rPr>
+                <w:rtl w:val="0"/>
+              </w:rPr>
             </w:r>
           </w:p>
         </w:tc>
@@ -2350,7 +2296,7 @@
               <w:rPr>
                 <w:rtl w:val="0"/>
               </w:rPr>
-              <w:t xml:space="preserve">Spot signs that something is wrong </w:t>
+              <w:t xml:space="preserve">Spot signs that something might be wrong </w:t>
             </w:r>
           </w:p>
           <w:p>
@@ -2374,52 +2320,6 @@
                 <w:rtl w:val="0"/>
               </w:rPr>
               <w:t xml:space="preserve">Changes in mood or behaviour </w:t>
-            </w:r>
-          </w:p>
-          <w:p>
-            <w:pPr>
-              <w:widowControl w:val="0"/>
-              <w:rPr/>
-            </w:pPr>
-            <w:r>
-              <w:rPr>
-                <w:rtl w:val="0"/>
-              </w:rPr>
-            </w:r>
-          </w:p>
-          <w:p>
-            <w:pPr>
-              <w:widowControl w:val="0"/>
-              <w:rPr/>
-            </w:pPr>
-            <w:r>
-              <w:rPr>
-                <w:rtl w:val="0"/>
-              </w:rPr>
-              <w:t xml:space="preserve">Notice secretive  </w:t>
-            </w:r>
-          </w:p>
-          <w:p>
-            <w:pPr>
-              <w:widowControl w:val="0"/>
-              <w:rPr/>
-            </w:pPr>
-            <w:r>
-              <w:rPr>
-                <w:rtl w:val="0"/>
-              </w:rPr>
-            </w:r>
-          </w:p>
-          <w:p>
-            <w:pPr>
-              <w:widowControl w:val="0"/>
-              <w:rPr/>
-            </w:pPr>
-            <w:r>
-              <w:rPr>
-                <w:rtl w:val="0"/>
-              </w:rPr>
-              <w:t xml:space="preserve">Check in and show you care </w:t>
             </w:r>
             <w:r>
               <w:rPr>
@@ -5003,7 +4903,7 @@
               <w:rPr>
                 <w:rtl w:val="0"/>
               </w:rPr>
-              <w:t xml:space="preserve">Show them they can always come to you..</w:t>
+              <w:t xml:space="preserve">Show them they can always come to you.</w:t>
             </w:r>
           </w:p>
           <w:p>
@@ -5531,7 +5431,7 @@
               <w:rPr>
                 <w:rtl w:val="0"/>
               </w:rPr>
-              <w:t xml:space="preserve">Explain how to hide or delete posts</w:t>
+              <w:t xml:space="preserve">Hide or delete posts</w:t>
             </w:r>
           </w:p>
           <w:p>

</xml_diff>